<commit_message>
graphics design 2 added
</commit_message>
<xml_diff>
--- a/Sprint 1/Word Documents/inhoud website.docx
+++ b/Sprint 1/Word Documents/inhoud website.docx
@@ -5,36 +5,16 @@
     <w:p>
       <w:pPr>
         <w:pStyle w:val="Kop1"/>
-        <w:rPr>
-          <w:lang w:val="en-US"/>
-        </w:rPr>
-      </w:pPr>
-      <w:proofErr w:type="spellStart"/>
-      <w:r>
-        <w:rPr>
-          <w:lang w:val="en-US"/>
-        </w:rPr>
-        <w:t>Inhoud</w:t>
-      </w:r>
-      <w:proofErr w:type="spellEnd"/>
-      <w:r>
-        <w:rPr>
-          <w:lang w:val="en-US"/>
-        </w:rPr>
-        <w:t xml:space="preserve"> website</w:t>
+      </w:pPr>
+      <w:r>
+        <w:t>Inhoud website</w:t>
       </w:r>
     </w:p>
     <w:p>
       <w:pPr>
         <w:pStyle w:val="Kop2"/>
-        <w:rPr>
-          <w:lang w:val="en-US"/>
-        </w:rPr>
-      </w:pPr>
-      <w:r>
-        <w:rPr>
-          <w:lang w:val="en-US"/>
-        </w:rPr>
+      </w:pPr>
+      <w:r>
         <w:t xml:space="preserve">Homepage </w:t>
       </w:r>
     </w:p>
@@ -43,24 +23,19 @@
         <w:rPr>
           <w:b/>
           <w:bCs/>
-          <w:lang w:val="en-US"/>
         </w:rPr>
       </w:pPr>
       <w:r>
         <w:rPr>
           <w:b/>
           <w:bCs/>
-          <w:lang w:val="en-US"/>
         </w:rPr>
         <w:t>HEADER:</w:t>
       </w:r>
     </w:p>
     <w:p>
       <w:r>
-        <w:t xml:space="preserve">Alle leerlingen uit de derde </w:t>
-      </w:r>
-      <w:r>
-        <w:t xml:space="preserve">graad, ongeacht de studierichting, zijn welkom om deel uit te nemen aan de logo-wedstrijd </w:t>
+        <w:t>Wedstrijd ‘Vergeten Geschiedenis’</w:t>
       </w:r>
     </w:p>
     <w:p>
@@ -245,15 +220,7 @@
       </w:r>
     </w:p>
     <w:p>
-      <w:pPr>
-        <w:rPr>
-          <w:lang w:val="fr-FR"/>
-        </w:rPr>
-      </w:pPr>
-      <w:r>
-        <w:rPr>
-          <w:lang w:val="fr-FR"/>
-        </w:rPr>
+      <w:r>
         <w:t>International Convention Center (ICC) te Gent</w:t>
       </w:r>
     </w:p>
@@ -262,15 +229,7 @@
         <w:t xml:space="preserve">Adres : </w:t>
       </w:r>
       <w:r>
-        <w:t xml:space="preserve">Familie van </w:t>
-      </w:r>
-      <w:proofErr w:type="spellStart"/>
-      <w:r>
-        <w:t>Rysselbeghedreef</w:t>
-      </w:r>
-      <w:proofErr w:type="spellEnd"/>
-      <w:r>
-        <w:t xml:space="preserve"> 2, 9000 G</w:t>
+        <w:t>Familie van Rysselbeghedreef 2, 9000 G</w:t>
       </w:r>
       <w:r>
         <w:t xml:space="preserve">ent </w:t>
@@ -306,6 +265,11 @@
       </w:r>
     </w:p>
     <w:p/>
+    <w:p>
+      <w:r>
+        <w:t>De Geschiedenis Olympiade “Vergeten Geschiedenissen” is een project van de Vakgroep Geschiedenis van de Universiteit Gent.</w:t>
+      </w:r>
+    </w:p>
     <w:p/>
     <w:p/>
     <w:p/>

</xml_diff>